<commit_message>
added Fr. Matthias to LA Ps 3rd hr
</commit_message>
<xml_diff>
--- a/psalms-la/001.docx
+++ b/psalms-la/001.docx
@@ -88,6 +88,16 @@
           </w:tcPr>
           <w:p>
             <w:r>
+              <w:t>Fr. Matthias</w:t>
+            </w:r>
+          </w:p>
+        </w:tc>
+        <w:tc>
+          <w:tcPr>
+            <w:tcW w:w="556" w:type="pct"/>
+          </w:tcPr>
+          <w:p>
+            <w:r>
               <w:t>Psalter for prayer</w:t>
             </w:r>
           </w:p>
@@ -114,17 +124,7 @@
         </w:tc>
         <w:tc>
           <w:tcPr>
-            <w:tcW w:w="556" w:type="pct"/>
-          </w:tcPr>
-          <w:p>
-            <w:r>
-              <w:t>Fr. Matthias</w:t>
-            </w:r>
-          </w:p>
-        </w:tc>
-        <w:tc>
-          <w:tcPr>
-            <w:tcW w:w="556" w:type="pct"/>
+            <w:tcW w:w="552" w:type="pct"/>
           </w:tcPr>
           <w:p>
             <w:r>
@@ -338,25 +338,71 @@
           </w:tcPr>
           <w:p>
             <w:r>
-              <w:t>BLESSED is the man that hath not walked in the counsel of the ungodly, nor stood in the way of sinners, and hath not sat in the seat of the scornful.</w:t>
-            </w:r>
-          </w:p>
-        </w:tc>
-        <w:tc>
-          <w:tcPr>
-            <w:tcW w:w="556" w:type="pct"/>
-          </w:tcPr>
-          <w:p>
-            <w:pPr>
-              <w:pStyle w:val="EngIndEnd"/>
-            </w:pPr>
-            <w:r>
-              <w:t>Happy the man who did not walk by the counsel of the impious, and in the way of sinners did not stand, and on the seat of pestiferous people did not sit d</w:t>
+              <w:rPr>
+                <w:rFonts w:ascii="Tahoma" w:eastAsia="Times New Roman" w:hAnsi="Tahoma" w:cs="Tahoma"/>
+                <w:color w:val="2E1308"/>
+                <w:sz w:val="24"/>
+                <w:szCs w:val="24"/>
+                <w:shd w:val="clear" w:color="auto" w:fill="FFFFFF"/>
+              </w:rPr>
+              <w:t xml:space="preserve">Blessed is the man who has not walked in the counsel of the </w:t>
+            </w:r>
+            <w:proofErr w:type="gramStart"/>
+            <w:r>
+              <w:rPr>
+                <w:rFonts w:ascii="Tahoma" w:eastAsia="Times New Roman" w:hAnsi="Tahoma" w:cs="Tahoma"/>
+                <w:color w:val="2E1308"/>
+                <w:sz w:val="24"/>
+                <w:szCs w:val="24"/>
+                <w:shd w:val="clear" w:color="auto" w:fill="FFFFFF"/>
+              </w:rPr>
+              <w:t>ungodly, and</w:t>
+            </w:r>
+            <w:proofErr w:type="gramEnd"/>
+            <w:r>
+              <w:rPr>
+                <w:rFonts w:ascii="Tahoma" w:eastAsia="Times New Roman" w:hAnsi="Tahoma" w:cs="Tahoma"/>
+                <w:color w:val="2E1308"/>
+                <w:sz w:val="24"/>
+                <w:szCs w:val="24"/>
+                <w:shd w:val="clear" w:color="auto" w:fill="FFFFFF"/>
+              </w:rPr>
+              <w:t xml:space="preserve"> has not stood in the</w:t>
             </w:r>
             <w:bookmarkStart w:id="0" w:name="_GoBack"/>
             <w:bookmarkEnd w:id="0"/>
             <w:r>
-              <w:t>own.</w:t>
+              <w:rPr>
+                <w:rFonts w:ascii="Tahoma" w:eastAsia="Times New Roman" w:hAnsi="Tahoma" w:cs="Tahoma"/>
+                <w:color w:val="2E1308"/>
+                <w:sz w:val="24"/>
+                <w:szCs w:val="24"/>
+                <w:shd w:val="clear" w:color="auto" w:fill="FFFFFF"/>
+              </w:rPr>
+              <w:t xml:space="preserve"> way of the sinners, and has not sat in the seat of the evil men.</w:t>
+            </w:r>
+          </w:p>
+        </w:tc>
+        <w:tc>
+          <w:tcPr>
+            <w:tcW w:w="556" w:type="pct"/>
+          </w:tcPr>
+          <w:p>
+            <w:r>
+              <w:t>BLESSED is the man that hath not walked in the counsel of the ungodly, nor stood in the way of sinners, and hath not sat in the seat of the scornful.</w:t>
+            </w:r>
+          </w:p>
+        </w:tc>
+        <w:tc>
+          <w:tcPr>
+            <w:tcW w:w="556" w:type="pct"/>
+          </w:tcPr>
+          <w:p>
+            <w:pPr>
+              <w:pStyle w:val="EngIndEnd"/>
+            </w:pPr>
+            <w:r>
+              <w:t>Happy the man who did not walk by the counsel of the impious, and in the way of sinners did not stand, and on the seat of pestiferous people did not sit down.</w:t>
             </w:r>
           </w:p>
         </w:tc>
@@ -393,57 +439,7 @@
         </w:tc>
         <w:tc>
           <w:tcPr>
-            <w:tcW w:w="556" w:type="pct"/>
-          </w:tcPr>
-          <w:p>
-            <w:pPr>
-              <w:spacing w:line="240" w:lineRule="auto"/>
-              <w:jc w:val="left"/>
-              <w:rPr>
-                <w:rFonts w:ascii="Tahoma" w:eastAsia="Times New Roman" w:hAnsi="Tahoma" w:cs="Tahoma"/>
-                <w:color w:val="2E1308"/>
-                <w:sz w:val="24"/>
-                <w:szCs w:val="24"/>
-                <w:shd w:val="clear" w:color="auto" w:fill="FFFFFF"/>
-              </w:rPr>
-            </w:pPr>
-            <w:r>
-              <w:rPr>
-                <w:rFonts w:ascii="Tahoma" w:eastAsia="Times New Roman" w:hAnsi="Tahoma" w:cs="Tahoma"/>
-                <w:color w:val="2E1308"/>
-                <w:sz w:val="24"/>
-                <w:szCs w:val="24"/>
-                <w:shd w:val="clear" w:color="auto" w:fill="FFFFFF"/>
-              </w:rPr>
-              <w:t xml:space="preserve">Blessed is the man who has not walked in the counsel of the </w:t>
-            </w:r>
-            <w:proofErr w:type="gramStart"/>
-            <w:r>
-              <w:rPr>
-                <w:rFonts w:ascii="Tahoma" w:eastAsia="Times New Roman" w:hAnsi="Tahoma" w:cs="Tahoma"/>
-                <w:color w:val="2E1308"/>
-                <w:sz w:val="24"/>
-                <w:szCs w:val="24"/>
-                <w:shd w:val="clear" w:color="auto" w:fill="FFFFFF"/>
-              </w:rPr>
-              <w:t>ungodly, and</w:t>
-            </w:r>
-            <w:proofErr w:type="gramEnd"/>
-            <w:r>
-              <w:rPr>
-                <w:rFonts w:ascii="Tahoma" w:eastAsia="Times New Roman" w:hAnsi="Tahoma" w:cs="Tahoma"/>
-                <w:color w:val="2E1308"/>
-                <w:sz w:val="24"/>
-                <w:szCs w:val="24"/>
-                <w:shd w:val="clear" w:color="auto" w:fill="FFFFFF"/>
-              </w:rPr>
-              <w:t xml:space="preserve"> has not stood in the way of the sinners, and has not sat in the seat of the evil men.</w:t>
-            </w:r>
-          </w:p>
-        </w:tc>
-        <w:tc>
-          <w:tcPr>
-            <w:tcW w:w="556" w:type="pct"/>
+            <w:tcW w:w="552" w:type="pct"/>
           </w:tcPr>
           <w:p>
             <w:pPr>
@@ -740,6 +736,23 @@
           </w:tcPr>
           <w:p>
             <w:r>
+              <w:rPr>
+                <w:rFonts w:ascii="Tahoma" w:eastAsia="Times New Roman" w:hAnsi="Tahoma" w:cs="Tahoma"/>
+                <w:color w:val="2E1308"/>
+                <w:sz w:val="24"/>
+                <w:szCs w:val="24"/>
+                <w:shd w:val="clear" w:color="auto" w:fill="FFFFFF"/>
+              </w:rPr>
+              <w:t>But his will is in the law of the Lord; and in His law he shall meditate day and night.</w:t>
+            </w:r>
+          </w:p>
+        </w:tc>
+        <w:tc>
+          <w:tcPr>
+            <w:tcW w:w="556" w:type="pct"/>
+          </w:tcPr>
+          <w:p>
+            <w:r>
               <w:t>But his delight is in the Law of the Lord, and in His Law will he exercise himself day and night.</w:t>
             </w:r>
           </w:p>
@@ -790,35 +803,7 @@
         </w:tc>
         <w:tc>
           <w:tcPr>
-            <w:tcW w:w="556" w:type="pct"/>
-          </w:tcPr>
-          <w:p>
-            <w:pPr>
-              <w:spacing w:line="240" w:lineRule="auto"/>
-              <w:jc w:val="left"/>
-              <w:rPr>
-                <w:rFonts w:ascii="Tahoma" w:eastAsia="Times New Roman" w:hAnsi="Tahoma" w:cs="Tahoma"/>
-                <w:color w:val="2E1308"/>
-                <w:sz w:val="24"/>
-                <w:szCs w:val="24"/>
-                <w:shd w:val="clear" w:color="auto" w:fill="FFFFFF"/>
-              </w:rPr>
-            </w:pPr>
-            <w:r>
-              <w:rPr>
-                <w:rFonts w:ascii="Tahoma" w:eastAsia="Times New Roman" w:hAnsi="Tahoma" w:cs="Tahoma"/>
-                <w:color w:val="2E1308"/>
-                <w:sz w:val="24"/>
-                <w:szCs w:val="24"/>
-                <w:shd w:val="clear" w:color="auto" w:fill="FFFFFF"/>
-              </w:rPr>
-              <w:t>But his will is in the law of the Lord; and in His law he shall meditate day and night.</w:t>
-            </w:r>
-          </w:p>
-        </w:tc>
-        <w:tc>
-          <w:tcPr>
-            <w:tcW w:w="556" w:type="pct"/>
+            <w:tcW w:w="552" w:type="pct"/>
           </w:tcPr>
           <w:p>
             <w:pPr>
@@ -1076,6 +1061,23 @@
           </w:tcPr>
           <w:p>
             <w:r>
+              <w:rPr>
+                <w:rFonts w:ascii="Tahoma" w:eastAsia="Times New Roman" w:hAnsi="Tahoma" w:cs="Tahoma"/>
+                <w:color w:val="2E1308"/>
+                <w:sz w:val="24"/>
+                <w:szCs w:val="24"/>
+                <w:shd w:val="clear" w:color="auto" w:fill="FFFFFF"/>
+              </w:rPr>
+              <w:t>He shall be like the tree which is planted by the streams of water, which shall yield its fruit in its due season, and its leaf shall not scatter, and in everything he does he prospers.</w:t>
+            </w:r>
+          </w:p>
+        </w:tc>
+        <w:tc>
+          <w:tcPr>
+            <w:tcW w:w="556" w:type="pct"/>
+          </w:tcPr>
+          <w:p>
+            <w:r>
               <w:t>And he shall be like a tree planted by the water-side, that will bring forth his fruit in due season; his leaf also shall not fall, and all whatsoever he doeth, it shall prosper.</w:t>
             </w:r>
           </w:p>
@@ -1126,35 +1128,7 @@
         </w:tc>
         <w:tc>
           <w:tcPr>
-            <w:tcW w:w="556" w:type="pct"/>
-          </w:tcPr>
-          <w:p>
-            <w:pPr>
-              <w:spacing w:line="240" w:lineRule="auto"/>
-              <w:jc w:val="left"/>
-              <w:rPr>
-                <w:rFonts w:ascii="Tahoma" w:eastAsia="Times New Roman" w:hAnsi="Tahoma" w:cs="Tahoma"/>
-                <w:color w:val="2E1308"/>
-                <w:sz w:val="24"/>
-                <w:szCs w:val="24"/>
-                <w:shd w:val="clear" w:color="auto" w:fill="FFFFFF"/>
-              </w:rPr>
-            </w:pPr>
-            <w:r>
-              <w:rPr>
-                <w:rFonts w:ascii="Tahoma" w:eastAsia="Times New Roman" w:hAnsi="Tahoma" w:cs="Tahoma"/>
-                <w:color w:val="2E1308"/>
-                <w:sz w:val="24"/>
-                <w:szCs w:val="24"/>
-                <w:shd w:val="clear" w:color="auto" w:fill="FFFFFF"/>
-              </w:rPr>
-              <w:t>He shall be like the tree which is planted by the streams of water, which shall yield its fruit in its due season, and its leaf shall not scatter, and in everything he does he prospers.</w:t>
-            </w:r>
-          </w:p>
-        </w:tc>
-        <w:tc>
-          <w:tcPr>
-            <w:tcW w:w="556" w:type="pct"/>
+            <w:tcW w:w="552" w:type="pct"/>
           </w:tcPr>
           <w:p>
             <w:pPr>
@@ -1383,6 +1357,23 @@
           </w:tcPr>
           <w:p>
             <w:r>
+              <w:rPr>
+                <w:rFonts w:ascii="Tahoma" w:eastAsia="Times New Roman" w:hAnsi="Tahoma" w:cs="Tahoma"/>
+                <w:color w:val="2E1308"/>
+                <w:sz w:val="24"/>
+                <w:szCs w:val="24"/>
+                <w:shd w:val="clear" w:color="auto" w:fill="FFFFFF"/>
+              </w:rPr>
+              <w:t>Not so are the ungodly, not so; but rather they are like the chaff which the wind scatters upon the face of the earth.</w:t>
+            </w:r>
+          </w:p>
+        </w:tc>
+        <w:tc>
+          <w:tcPr>
+            <w:tcW w:w="556" w:type="pct"/>
+          </w:tcPr>
+          <w:p>
+            <w:r>
               <w:t xml:space="preserve">Not so are the ungodly, not so; but they are like the dust, which the wind </w:t>
             </w:r>
             <w:proofErr w:type="spellStart"/>
@@ -1441,35 +1432,7 @@
         </w:tc>
         <w:tc>
           <w:tcPr>
-            <w:tcW w:w="556" w:type="pct"/>
-          </w:tcPr>
-          <w:p>
-            <w:pPr>
-              <w:spacing w:line="240" w:lineRule="auto"/>
-              <w:jc w:val="left"/>
-              <w:rPr>
-                <w:rFonts w:ascii="Tahoma" w:eastAsia="Times New Roman" w:hAnsi="Tahoma" w:cs="Tahoma"/>
-                <w:color w:val="2E1308"/>
-                <w:sz w:val="24"/>
-                <w:szCs w:val="24"/>
-                <w:shd w:val="clear" w:color="auto" w:fill="FFFFFF"/>
-              </w:rPr>
-            </w:pPr>
-            <w:r>
-              <w:rPr>
-                <w:rFonts w:ascii="Tahoma" w:eastAsia="Times New Roman" w:hAnsi="Tahoma" w:cs="Tahoma"/>
-                <w:color w:val="2E1308"/>
-                <w:sz w:val="24"/>
-                <w:szCs w:val="24"/>
-                <w:shd w:val="clear" w:color="auto" w:fill="FFFFFF"/>
-              </w:rPr>
-              <w:t>Not so are the ungodly, not so; but rather they are like the chaff which the wind scatters upon the face of the earth.</w:t>
-            </w:r>
-          </w:p>
-        </w:tc>
-        <w:tc>
-          <w:tcPr>
-            <w:tcW w:w="556" w:type="pct"/>
+            <w:tcW w:w="552" w:type="pct"/>
           </w:tcPr>
           <w:p>
             <w:pPr>
@@ -1720,10 +1683,39 @@
           <w:p>
             <w:proofErr w:type="gramStart"/>
             <w:r>
+              <w:rPr>
+                <w:rFonts w:ascii="Tahoma" w:eastAsia="Times New Roman" w:hAnsi="Tahoma" w:cs="Tahoma"/>
+                <w:color w:val="2E1308"/>
+                <w:sz w:val="24"/>
+                <w:szCs w:val="24"/>
+                <w:shd w:val="clear" w:color="auto" w:fill="FFFFFF"/>
+              </w:rPr>
               <w:t>Therefore</w:t>
             </w:r>
             <w:proofErr w:type="gramEnd"/>
             <w:r>
+              <w:rPr>
+                <w:rFonts w:ascii="Tahoma" w:eastAsia="Times New Roman" w:hAnsi="Tahoma" w:cs="Tahoma"/>
+                <w:color w:val="2E1308"/>
+                <w:sz w:val="24"/>
+                <w:szCs w:val="24"/>
+                <w:shd w:val="clear" w:color="auto" w:fill="FFFFFF"/>
+              </w:rPr>
+              <w:t xml:space="preserve"> the ungodly shall not stand in judgment, nor the sinners in the council of the righteous.</w:t>
+            </w:r>
+          </w:p>
+        </w:tc>
+        <w:tc>
+          <w:tcPr>
+            <w:tcW w:w="556" w:type="pct"/>
+          </w:tcPr>
+          <w:p>
+            <w:proofErr w:type="gramStart"/>
+            <w:r>
+              <w:t>Therefore</w:t>
+            </w:r>
+            <w:proofErr w:type="gramEnd"/>
+            <w:r>
               <w:t xml:space="preserve"> the ungodly shall not rise at the judgment, neither the</w:t>
             </w:r>
             <w:r>
@@ -1792,47 +1784,7 @@
         </w:tc>
         <w:tc>
           <w:tcPr>
-            <w:tcW w:w="556" w:type="pct"/>
-          </w:tcPr>
-          <w:p>
-            <w:pPr>
-              <w:spacing w:line="240" w:lineRule="auto"/>
-              <w:jc w:val="left"/>
-              <w:rPr>
-                <w:rFonts w:ascii="Tahoma" w:eastAsia="Times New Roman" w:hAnsi="Tahoma" w:cs="Tahoma"/>
-                <w:color w:val="2E1308"/>
-                <w:sz w:val="24"/>
-                <w:szCs w:val="24"/>
-                <w:shd w:val="clear" w:color="auto" w:fill="FFFFFF"/>
-              </w:rPr>
-            </w:pPr>
-            <w:proofErr w:type="gramStart"/>
-            <w:r>
-              <w:rPr>
-                <w:rFonts w:ascii="Tahoma" w:eastAsia="Times New Roman" w:hAnsi="Tahoma" w:cs="Tahoma"/>
-                <w:color w:val="2E1308"/>
-                <w:sz w:val="24"/>
-                <w:szCs w:val="24"/>
-                <w:shd w:val="clear" w:color="auto" w:fill="FFFFFF"/>
-              </w:rPr>
-              <w:t>Therefore</w:t>
-            </w:r>
-            <w:proofErr w:type="gramEnd"/>
-            <w:r>
-              <w:rPr>
-                <w:rFonts w:ascii="Tahoma" w:eastAsia="Times New Roman" w:hAnsi="Tahoma" w:cs="Tahoma"/>
-                <w:color w:val="2E1308"/>
-                <w:sz w:val="24"/>
-                <w:szCs w:val="24"/>
-                <w:shd w:val="clear" w:color="auto" w:fill="FFFFFF"/>
-              </w:rPr>
-              <w:t xml:space="preserve"> the ungodly shall not stand in judgment, nor the sinners in the council of the righteous.</w:t>
-            </w:r>
-          </w:p>
-        </w:tc>
-        <w:tc>
-          <w:tcPr>
-            <w:tcW w:w="556" w:type="pct"/>
+            <w:tcW w:w="552" w:type="pct"/>
           </w:tcPr>
           <w:p>
             <w:pPr>
@@ -2075,6 +2027,23 @@
           </w:tcPr>
           <w:p>
             <w:r>
+              <w:rPr>
+                <w:rFonts w:ascii="Tahoma" w:eastAsia="Times New Roman" w:hAnsi="Tahoma" w:cs="Tahoma"/>
+                <w:color w:val="2E1308"/>
+                <w:sz w:val="24"/>
+                <w:szCs w:val="24"/>
+                <w:shd w:val="clear" w:color="auto" w:fill="FFFFFF"/>
+              </w:rPr>
+              <w:t>For the Lord knows the way of the righteous; but the way of the ungodly shall perish. Alleluia.</w:t>
+            </w:r>
+          </w:p>
+        </w:tc>
+        <w:tc>
+          <w:tcPr>
+            <w:tcW w:w="556" w:type="pct"/>
+          </w:tcPr>
+          <w:p>
+            <w:r>
               <w:t xml:space="preserve">For the Lord </w:t>
             </w:r>
             <w:proofErr w:type="spellStart"/>
@@ -2133,35 +2102,7 @@
         </w:tc>
         <w:tc>
           <w:tcPr>
-            <w:tcW w:w="556" w:type="pct"/>
-          </w:tcPr>
-          <w:p>
-            <w:pPr>
-              <w:spacing w:line="240" w:lineRule="auto"/>
-              <w:jc w:val="left"/>
-              <w:rPr>
-                <w:rFonts w:ascii="Tahoma" w:eastAsia="Times New Roman" w:hAnsi="Tahoma" w:cs="Tahoma"/>
-                <w:color w:val="2E1308"/>
-                <w:sz w:val="24"/>
-                <w:szCs w:val="24"/>
-                <w:shd w:val="clear" w:color="auto" w:fill="FFFFFF"/>
-              </w:rPr>
-            </w:pPr>
-            <w:r>
-              <w:rPr>
-                <w:rFonts w:ascii="Tahoma" w:eastAsia="Times New Roman" w:hAnsi="Tahoma" w:cs="Tahoma"/>
-                <w:color w:val="2E1308"/>
-                <w:sz w:val="24"/>
-                <w:szCs w:val="24"/>
-                <w:shd w:val="clear" w:color="auto" w:fill="FFFFFF"/>
-              </w:rPr>
-              <w:t>For the Lord knows the way of the righteous; but the way of the ungodly shall perish. Alleluia.</w:t>
-            </w:r>
-          </w:p>
-        </w:tc>
-        <w:tc>
-          <w:tcPr>
-            <w:tcW w:w="556" w:type="pct"/>
+            <w:tcW w:w="552" w:type="pct"/>
           </w:tcPr>
           <w:p>
             <w:pPr>
@@ -2407,6 +2348,7 @@
     <w:lsdException w:name="HTML Sample" w:semiHidden="1" w:unhideWhenUsed="1"/>
     <w:lsdException w:name="HTML Typewriter" w:semiHidden="1" w:unhideWhenUsed="1"/>
     <w:lsdException w:name="HTML Variable" w:semiHidden="1" w:unhideWhenUsed="1"/>
+    <w:lsdException w:name="Normal Table" w:semiHidden="1" w:unhideWhenUsed="1"/>
     <w:lsdException w:name="annotation subject" w:semiHidden="1" w:unhideWhenUsed="1"/>
     <w:lsdException w:name="No List" w:semiHidden="1" w:unhideWhenUsed="1"/>
     <w:lsdException w:name="Outline List 1" w:semiHidden="1" w:unhideWhenUsed="1"/>
@@ -2450,8 +2392,10 @@
     <w:lsdException w:name="Table Elegant" w:semiHidden="1" w:unhideWhenUsed="1"/>
     <w:lsdException w:name="Table Professional" w:semiHidden="1" w:unhideWhenUsed="1"/>
     <w:lsdException w:name="Table Subtle 1" w:semiHidden="1" w:unhideWhenUsed="1"/>
+    <w:lsdException w:name="Table Subtle 2" w:semiHidden="1" w:unhideWhenUsed="1"/>
     <w:lsdException w:name="Table Web 1" w:semiHidden="1" w:unhideWhenUsed="1"/>
     <w:lsdException w:name="Table Web 2" w:semiHidden="1" w:unhideWhenUsed="1"/>
+    <w:lsdException w:name="Table Web 3" w:semiHidden="1" w:unhideWhenUsed="1"/>
     <w:lsdException w:name="Balloon Text" w:semiHidden="1" w:unhideWhenUsed="1"/>
     <w:lsdException w:name="Table Grid" w:uiPriority="59"/>
     <w:lsdException w:name="Table Theme" w:semiHidden="1" w:unhideWhenUsed="1"/>
@@ -3633,7 +3577,7 @@
 </file>
 
 <file path=customXml/itemProps1.xml><?xml version="1.0" encoding="utf-8"?>
-<ds:datastoreItem xmlns:ds="http://schemas.openxmlformats.org/officeDocument/2006/customXml" ds:itemID="{9E9303B4-1886-42BF-B581-DA77339E0A50}">
+<ds:datastoreItem xmlns:ds="http://schemas.openxmlformats.org/officeDocument/2006/customXml" ds:itemID="{6BFC869C-A151-495E-BD4D-83E83A98E15C}">
   <ds:schemaRefs>
     <ds:schemaRef ds:uri="http://schemas.openxmlformats.org/officeDocument/2006/bibliography"/>
   </ds:schemaRefs>

</xml_diff>